<commit_message>
Update Demo Ansible in Lab On Demand.docx
</commit_message>
<xml_diff>
--- a/lod/Demo Ansible in Lab On Demand.docx
+++ b/lod/Demo Ansible in Lab On Demand.docx
@@ -113,14 +113,14 @@
                         </a:ln>
                         <a:extLst>
                           <a:ext uri="{909E8E84-426E-40dd-AFC4-6F175D3DCCD1}">
-                            <a14:hiddenFill xmlns:cx2="http://schemas.microsoft.com/office/drawing/2015/10/21/chartex" xmlns:cx3="http://schemas.microsoft.com/office/drawing/2016/5/9/chartex" xmlns:cx4="http://schemas.microsoft.com/office/drawing/2016/5/10/chartex" xmlns:cx5="http://schemas.microsoft.com/office/drawing/2016/5/11/chartex" xmlns:cx6="http://schemas.microsoft.com/office/drawing/2016/5/12/chartex" xmlns:cx7="http://schemas.microsoft.com/office/drawing/2016/5/13/chartex" xmlns:cx8="http://schemas.microsoft.com/office/drawing/2016/5/14/chartex" xmlns:aink="http://schemas.microsoft.com/office/drawing/2016/ink" xmlns:am3d="http://schemas.microsoft.com/office/drawing/2017/model3d" xmlns:w16cid="http://schemas.microsoft.com/office/word/2016/wordml/cid" xmlns:a14="http://schemas.microsoft.com/office/drawing/2010/main" xmlns:w="http://schemas.openxmlformats.org/wordprocessingml/2006/main" xmlns:w10="urn:schemas-microsoft-com:office:word" xmlns:v="urn:schemas-microsoft-com:vml" xmlns:o="urn:schemas-microsoft-com:office:office" xmlns:mv="urn:schemas-microsoft-com:mac:vml" xmlns:mo="http://schemas.microsoft.com/office/mac/office/2008/main" xmlns="">
+                            <a14:hiddenFill xmlns="" xmlns:mo="http://schemas.microsoft.com/office/mac/office/2008/main" xmlns:mv="urn:schemas-microsoft-com:mac:vml" xmlns:o="urn:schemas-microsoft-com:office:office" xmlns:v="urn:schemas-microsoft-com:vml" xmlns:w10="urn:schemas-microsoft-com:office:word" xmlns:w="http://schemas.openxmlformats.org/wordprocessingml/2006/main" xmlns:a14="http://schemas.microsoft.com/office/drawing/2010/main" xmlns:w16cid="http://schemas.microsoft.com/office/word/2016/wordml/cid" xmlns:am3d="http://schemas.microsoft.com/office/drawing/2017/model3d" xmlns:aink="http://schemas.microsoft.com/office/drawing/2016/ink" xmlns:cx8="http://schemas.microsoft.com/office/drawing/2016/5/14/chartex" xmlns:cx7="http://schemas.microsoft.com/office/drawing/2016/5/13/chartex" xmlns:cx6="http://schemas.microsoft.com/office/drawing/2016/5/12/chartex" xmlns:cx5="http://schemas.microsoft.com/office/drawing/2016/5/11/chartex" xmlns:cx4="http://schemas.microsoft.com/office/drawing/2016/5/10/chartex" xmlns:cx3="http://schemas.microsoft.com/office/drawing/2016/5/9/chartex" xmlns:cx2="http://schemas.microsoft.com/office/drawing/2015/10/21/chartex">
                               <a:solidFill>
                                 <a:srgbClr val="FFFFFF"/>
                               </a:solidFill>
                             </a14:hiddenFill>
                           </a:ext>
                           <a:ext uri="{91240B29-F687-4f45-9708-019B960494DF}">
-                            <a14:hiddenLine xmlns:cx2="http://schemas.microsoft.com/office/drawing/2015/10/21/chartex" xmlns:cx3="http://schemas.microsoft.com/office/drawing/2016/5/9/chartex" xmlns:cx4="http://schemas.microsoft.com/office/drawing/2016/5/10/chartex" xmlns:cx5="http://schemas.microsoft.com/office/drawing/2016/5/11/chartex" xmlns:cx6="http://schemas.microsoft.com/office/drawing/2016/5/12/chartex" xmlns:cx7="http://schemas.microsoft.com/office/drawing/2016/5/13/chartex" xmlns:cx8="http://schemas.microsoft.com/office/drawing/2016/5/14/chartex" xmlns:aink="http://schemas.microsoft.com/office/drawing/2016/ink" xmlns:am3d="http://schemas.microsoft.com/office/drawing/2017/model3d" xmlns:w16cid="http://schemas.microsoft.com/office/word/2016/wordml/cid" xmlns:a14="http://schemas.microsoft.com/office/drawing/2010/main" xmlns:w="http://schemas.openxmlformats.org/wordprocessingml/2006/main" xmlns:w10="urn:schemas-microsoft-com:office:word" xmlns:v="urn:schemas-microsoft-com:vml" xmlns:o="urn:schemas-microsoft-com:office:office" xmlns:mv="urn:schemas-microsoft-com:mac:vml" xmlns:mo="http://schemas.microsoft.com/office/mac/office/2008/main" xmlns="" w="9525">
+                            <a14:hiddenLine xmlns="" xmlns:mo="http://schemas.microsoft.com/office/mac/office/2008/main" xmlns:mv="urn:schemas-microsoft-com:mac:vml" xmlns:o="urn:schemas-microsoft-com:office:office" xmlns:v="urn:schemas-microsoft-com:vml" xmlns:w10="urn:schemas-microsoft-com:office:word" xmlns:w="http://schemas.openxmlformats.org/wordprocessingml/2006/main" xmlns:a14="http://schemas.microsoft.com/office/drawing/2010/main" xmlns:w16cid="http://schemas.microsoft.com/office/word/2016/wordml/cid" xmlns:am3d="http://schemas.microsoft.com/office/drawing/2017/model3d" xmlns:aink="http://schemas.microsoft.com/office/drawing/2016/ink" xmlns:cx8="http://schemas.microsoft.com/office/drawing/2016/5/14/chartex" xmlns:cx7="http://schemas.microsoft.com/office/drawing/2016/5/13/chartex" xmlns:cx6="http://schemas.microsoft.com/office/drawing/2016/5/12/chartex" xmlns:cx5="http://schemas.microsoft.com/office/drawing/2016/5/11/chartex" xmlns:cx4="http://schemas.microsoft.com/office/drawing/2016/5/10/chartex" xmlns:cx3="http://schemas.microsoft.com/office/drawing/2016/5/9/chartex" xmlns:cx2="http://schemas.microsoft.com/office/drawing/2015/10/21/chartex" w="9525">
                               <a:solidFill>
                                 <a:srgbClr val="000000"/>
                               </a:solidFill>
@@ -3070,12 +3070,7 @@
         <w:t xml:space="preserve">to install software on hosts. Let’s assume we want to pull down the </w:t>
       </w:r>
       <w:r>
-        <w:t>Docker</w:t>
-      </w:r>
-      <w:bookmarkStart w:id="11" w:name="_GoBack"/>
-      <w:bookmarkEnd w:id="11"/>
-      <w:r>
-        <w:t xml:space="preserve"> </w:t>
+        <w:t xml:space="preserve">Docker </w:t>
       </w:r>
       <w:r>
         <w:t xml:space="preserve">image </w:t>
@@ -3372,12 +3367,12 @@
       <w:pPr>
         <w:pStyle w:val="Heading1"/>
       </w:pPr>
-      <w:bookmarkStart w:id="12" w:name="_Toc18599587"/>
+      <w:bookmarkStart w:id="11" w:name="_Toc18599587"/>
       <w:r>
         <w:lastRenderedPageBreak/>
         <w:t>Ansible Playbooks</w:t>
       </w:r>
-      <w:bookmarkEnd w:id="12"/>
+      <w:bookmarkEnd w:id="11"/>
     </w:p>
     <w:p>
       <w:pPr>
@@ -3728,14 +3723,27 @@
       <w:r>
         <w:t xml:space="preserve">Figure </w:t>
       </w:r>
-      <w:fldSimple w:instr=" SEQ Figure \* ARABIC ">
-        <w:r>
-          <w:rPr>
-            <w:noProof/>
-          </w:rPr>
-          <w:t>1</w:t>
-        </w:r>
-      </w:fldSimple>
+      <w:r>
+        <w:fldChar w:fldCharType="begin"/>
+      </w:r>
+      <w:r>
+        <w:instrText xml:space="preserve"> SEQ Figure \* ARABIC </w:instrText>
+      </w:r>
+      <w:r>
+        <w:fldChar w:fldCharType="separate"/>
+      </w:r>
+      <w:r>
+        <w:rPr>
+          <w:noProof/>
+        </w:rPr>
+        <w:t>1</w:t>
+      </w:r>
+      <w:r>
+        <w:rPr>
+          <w:noProof/>
+        </w:rPr>
+        <w:fldChar w:fldCharType="end"/>
+      </w:r>
       <w:r>
         <w:t xml:space="preserve"> Playbook to configure the ONTAP Cluster using calls to Ansible modules</w:t>
       </w:r>
@@ -3900,14 +3908,27 @@
       <w:r>
         <w:t xml:space="preserve">Figure </w:t>
       </w:r>
-      <w:fldSimple w:instr=" SEQ Figure \* ARABIC ">
-        <w:r>
-          <w:rPr>
-            <w:noProof/>
-          </w:rPr>
-          <w:t>2</w:t>
-        </w:r>
-      </w:fldSimple>
+      <w:r>
+        <w:fldChar w:fldCharType="begin"/>
+      </w:r>
+      <w:r>
+        <w:instrText xml:space="preserve"> SEQ Figure \* ARABIC </w:instrText>
+      </w:r>
+      <w:r>
+        <w:fldChar w:fldCharType="separate"/>
+      </w:r>
+      <w:r>
+        <w:rPr>
+          <w:noProof/>
+        </w:rPr>
+        <w:t>2</w:t>
+      </w:r>
+      <w:r>
+        <w:rPr>
+          <w:noProof/>
+        </w:rPr>
+        <w:fldChar w:fldCharType="end"/>
+      </w:r>
       <w:r>
         <w:t xml:space="preserve"> </w:t>
       </w:r>
@@ -4261,7 +4282,7 @@
       <w:pPr>
         <w:pStyle w:val="Heading2"/>
       </w:pPr>
-      <w:bookmarkStart w:id="13" w:name="_Toc18599588"/>
+      <w:bookmarkStart w:id="12" w:name="_Toc18599588"/>
       <w:r>
         <w:t xml:space="preserve">Configuring </w:t>
       </w:r>
@@ -4274,7 +4295,7 @@
       <w:r>
         <w:t xml:space="preserve"> using the Ansible Playbook</w:t>
       </w:r>
-      <w:bookmarkEnd w:id="13"/>
+      <w:bookmarkEnd w:id="12"/>
     </w:p>
     <w:p>
       <w:pPr>
@@ -5654,11 +5675,11 @@
       <w:pPr>
         <w:pStyle w:val="Heading2"/>
       </w:pPr>
-      <w:bookmarkStart w:id="14" w:name="_Toc18599589"/>
+      <w:bookmarkStart w:id="13" w:name="_Toc18599589"/>
       <w:r>
         <w:t>The Idempotent Nature of Ansible</w:t>
       </w:r>
-      <w:bookmarkEnd w:id="14"/>
+      <w:bookmarkEnd w:id="13"/>
     </w:p>
     <w:p>
       <w:pPr>
@@ -6699,12 +6720,12 @@
       <w:pPr>
         <w:pStyle w:val="Heading2"/>
       </w:pPr>
-      <w:bookmarkStart w:id="15" w:name="_Toc18599590"/>
+      <w:bookmarkStart w:id="14" w:name="_Toc18599590"/>
       <w:r>
         <w:lastRenderedPageBreak/>
         <w:t>Using Ansible to Deploy Trident</w:t>
       </w:r>
-      <w:bookmarkEnd w:id="15"/>
+      <w:bookmarkEnd w:id="14"/>
     </w:p>
     <w:p>
       <w:pPr>
@@ -10298,7 +10319,7 @@
       <w:pPr>
         <w:pStyle w:val="Heading1"/>
       </w:pPr>
-      <w:bookmarkStart w:id="16" w:name="_Toc18599591"/>
+      <w:bookmarkStart w:id="15" w:name="_Toc18599591"/>
       <w:r>
         <w:lastRenderedPageBreak/>
         <w:t xml:space="preserve">Ansible </w:t>
@@ -10306,7 +10327,7 @@
       <w:r>
         <w:t>Roles</w:t>
       </w:r>
-      <w:bookmarkEnd w:id="16"/>
+      <w:bookmarkEnd w:id="15"/>
     </w:p>
     <w:p>
       <w:pPr>
@@ -11077,14 +11098,27 @@
         <w:lastRenderedPageBreak/>
         <w:t xml:space="preserve">Table </w:t>
       </w:r>
-      <w:fldSimple w:instr=" SEQ Table \* ARABIC ">
-        <w:r>
-          <w:rPr>
-            <w:noProof/>
-          </w:rPr>
-          <w:t>1</w:t>
-        </w:r>
-      </w:fldSimple>
+      <w:r>
+        <w:fldChar w:fldCharType="begin"/>
+      </w:r>
+      <w:r>
+        <w:instrText xml:space="preserve"> SEQ Table \* ARABIC </w:instrText>
+      </w:r>
+      <w:r>
+        <w:fldChar w:fldCharType="separate"/>
+      </w:r>
+      <w:r>
+        <w:rPr>
+          <w:noProof/>
+        </w:rPr>
+        <w:t>1</w:t>
+      </w:r>
+      <w:r>
+        <w:rPr>
+          <w:noProof/>
+        </w:rPr>
+        <w:fldChar w:fldCharType="end"/>
+      </w:r>
       <w:r>
         <w:t xml:space="preserve"> NetApp defined ONTAP Roles and the Ansible Modules they call</w:t>
       </w:r>
@@ -12894,7 +12928,7 @@
       <w:pPr>
         <w:pStyle w:val="Heading2"/>
       </w:pPr>
-      <w:bookmarkStart w:id="17" w:name="_Toc18599592"/>
+      <w:bookmarkStart w:id="16" w:name="_Toc18599592"/>
       <w:r>
         <w:t xml:space="preserve">Configuring </w:t>
       </w:r>
@@ -12910,7 +12944,7 @@
       <w:r>
         <w:t xml:space="preserve"> and NetApp Roles</w:t>
       </w:r>
-      <w:bookmarkEnd w:id="17"/>
+      <w:bookmarkEnd w:id="16"/>
     </w:p>
     <w:p>
       <w:pPr>
@@ -13114,14 +13148,27 @@
       <w:r>
         <w:t xml:space="preserve">Figure </w:t>
       </w:r>
-      <w:fldSimple w:instr=" SEQ Figure \* ARABIC ">
-        <w:r>
-          <w:rPr>
-            <w:noProof/>
-          </w:rPr>
-          <w:t>3</w:t>
-        </w:r>
-      </w:fldSimple>
+      <w:r>
+        <w:fldChar w:fldCharType="begin"/>
+      </w:r>
+      <w:r>
+        <w:instrText xml:space="preserve"> SEQ Figure \* ARABIC </w:instrText>
+      </w:r>
+      <w:r>
+        <w:fldChar w:fldCharType="separate"/>
+      </w:r>
+      <w:r>
+        <w:rPr>
+          <w:noProof/>
+        </w:rPr>
+        <w:t>3</w:t>
+      </w:r>
+      <w:r>
+        <w:rPr>
+          <w:noProof/>
+        </w:rPr>
+        <w:fldChar w:fldCharType="end"/>
+      </w:r>
       <w:r>
         <w:t xml:space="preserve"> Playbook to configure the ONTAP Cluste</w:t>
       </w:r>
@@ -13225,14 +13272,27 @@
       <w:r>
         <w:t xml:space="preserve">Figure </w:t>
       </w:r>
-      <w:fldSimple w:instr=" SEQ Figure \* ARABIC ">
-        <w:r>
-          <w:rPr>
-            <w:noProof/>
-          </w:rPr>
-          <w:t>4</w:t>
-        </w:r>
-      </w:fldSimple>
+      <w:r>
+        <w:fldChar w:fldCharType="begin"/>
+      </w:r>
+      <w:r>
+        <w:instrText xml:space="preserve"> SEQ Figure \* ARABIC </w:instrText>
+      </w:r>
+      <w:r>
+        <w:fldChar w:fldCharType="separate"/>
+      </w:r>
+      <w:r>
+        <w:rPr>
+          <w:noProof/>
+        </w:rPr>
+        <w:t>4</w:t>
+      </w:r>
+      <w:r>
+        <w:rPr>
+          <w:noProof/>
+        </w:rPr>
+        <w:fldChar w:fldCharType="end"/>
+      </w:r>
       <w:r>
         <w:t xml:space="preserve"> </w:t>
       </w:r>
@@ -13793,12 +13853,12 @@
       <w:pPr>
         <w:pStyle w:val="Heading1BackMatter"/>
       </w:pPr>
-      <w:bookmarkStart w:id="18" w:name="_Toc18599593"/>
+      <w:bookmarkStart w:id="17" w:name="_Toc18599593"/>
       <w:r>
         <w:lastRenderedPageBreak/>
         <w:t>Appendix A: Alternative Method to Installing Ansible</w:t>
       </w:r>
-      <w:bookmarkEnd w:id="18"/>
+      <w:bookmarkEnd w:id="17"/>
     </w:p>
     <w:p>
       <w:pPr>
@@ -14059,7 +14119,7 @@
           <w:lang w:bidi="ar-SA"/>
         </w:rPr>
       </w:pPr>
-      <w:bookmarkStart w:id="19" w:name="_Toc17895027"/>
+      <w:bookmarkStart w:id="18" w:name="_Toc17895027"/>
       <w:r>
         <w:br w:type="page"/>
       </w:r>
@@ -14068,13 +14128,13 @@
       <w:pPr>
         <w:pStyle w:val="Heading1BackMatter"/>
       </w:pPr>
-      <w:bookmarkStart w:id="20" w:name="_Toc18599594"/>
+      <w:bookmarkStart w:id="19" w:name="_Toc18599594"/>
       <w:r>
         <w:lastRenderedPageBreak/>
         <w:t>Appendix B: Configuration Files Used in the Demo</w:t>
       </w:r>
+      <w:bookmarkEnd w:id="18"/>
       <w:bookmarkEnd w:id="19"/>
-      <w:bookmarkEnd w:id="20"/>
     </w:p>
     <w:p>
       <w:pPr>
@@ -17556,7 +17616,7 @@
                         </a:ln>
                         <a:extLst>
                           <a:ext uri="{91240B29-F687-4f45-9708-019B960494DF}">
-                            <a14:hiddenLine xmlns:cx2="http://schemas.microsoft.com/office/drawing/2015/10/21/chartex" xmlns:cx3="http://schemas.microsoft.com/office/drawing/2016/5/9/chartex" xmlns:cx4="http://schemas.microsoft.com/office/drawing/2016/5/10/chartex" xmlns:cx5="http://schemas.microsoft.com/office/drawing/2016/5/11/chartex" xmlns:cx6="http://schemas.microsoft.com/office/drawing/2016/5/12/chartex" xmlns:cx7="http://schemas.microsoft.com/office/drawing/2016/5/13/chartex" xmlns:cx8="http://schemas.microsoft.com/office/drawing/2016/5/14/chartex" xmlns:aink="http://schemas.microsoft.com/office/drawing/2016/ink" xmlns:am3d="http://schemas.microsoft.com/office/drawing/2017/model3d" xmlns:w16cid="http://schemas.microsoft.com/office/word/2016/wordml/cid" xmlns:a14="http://schemas.microsoft.com/office/drawing/2010/main" xmlns:w="http://schemas.openxmlformats.org/wordprocessingml/2006/main" xmlns:w10="urn:schemas-microsoft-com:office:word" xmlns:v="urn:schemas-microsoft-com:vml" xmlns:o="urn:schemas-microsoft-com:office:office" xmlns:mv="urn:schemas-microsoft-com:mac:vml" xmlns:mo="http://schemas.microsoft.com/office/mac/office/2008/main" xmlns="" w="9525">
+                            <a14:hiddenLine xmlns="" xmlns:mo="http://schemas.microsoft.com/office/mac/office/2008/main" xmlns:mv="urn:schemas-microsoft-com:mac:vml" xmlns:o="urn:schemas-microsoft-com:office:office" xmlns:v="urn:schemas-microsoft-com:vml" xmlns:w10="urn:schemas-microsoft-com:office:word" xmlns:w="http://schemas.openxmlformats.org/wordprocessingml/2006/main" xmlns:a14="http://schemas.microsoft.com/office/drawing/2010/main" xmlns:w16cid="http://schemas.microsoft.com/office/word/2016/wordml/cid" xmlns:am3d="http://schemas.microsoft.com/office/drawing/2017/model3d" xmlns:aink="http://schemas.microsoft.com/office/drawing/2016/ink" xmlns:cx8="http://schemas.microsoft.com/office/drawing/2016/5/14/chartex" xmlns:cx7="http://schemas.microsoft.com/office/drawing/2016/5/13/chartex" xmlns:cx6="http://schemas.microsoft.com/office/drawing/2016/5/12/chartex" xmlns:cx5="http://schemas.microsoft.com/office/drawing/2016/5/11/chartex" xmlns:cx4="http://schemas.microsoft.com/office/drawing/2016/5/10/chartex" xmlns:cx3="http://schemas.microsoft.com/office/drawing/2016/5/9/chartex" xmlns:cx2="http://schemas.microsoft.com/office/drawing/2015/10/21/chartex" w="9525">
                               <a:solidFill>
                                 <a:srgbClr val="000000"/>
                               </a:solidFill>
@@ -17751,6 +17811,8 @@
       <w:pPr>
         <w:pStyle w:val="BodyText"/>
       </w:pPr>
+      <w:bookmarkStart w:id="20" w:name="_GoBack"/>
+      <w:bookmarkEnd w:id="20"/>
       <w:r>
         <w:rPr>
           <w:noProof/>
@@ -17867,7 +17929,7 @@
                         </a:ln>
                         <a:extLst>
                           <a:ext uri="{91240B29-F687-4f45-9708-019B960494DF}">
-                            <a14:hiddenLine xmlns:cx2="http://schemas.microsoft.com/office/drawing/2015/10/21/chartex" xmlns:cx3="http://schemas.microsoft.com/office/drawing/2016/5/9/chartex" xmlns:cx4="http://schemas.microsoft.com/office/drawing/2016/5/10/chartex" xmlns:cx5="http://schemas.microsoft.com/office/drawing/2016/5/11/chartex" xmlns:cx6="http://schemas.microsoft.com/office/drawing/2016/5/12/chartex" xmlns:cx7="http://schemas.microsoft.com/office/drawing/2016/5/13/chartex" xmlns:cx8="http://schemas.microsoft.com/office/drawing/2016/5/14/chartex" xmlns:aink="http://schemas.microsoft.com/office/drawing/2016/ink" xmlns:am3d="http://schemas.microsoft.com/office/drawing/2017/model3d" xmlns:w16cid="http://schemas.microsoft.com/office/word/2016/wordml/cid" xmlns:a14="http://schemas.microsoft.com/office/drawing/2010/main" xmlns:w="http://schemas.openxmlformats.org/wordprocessingml/2006/main" xmlns:w10="urn:schemas-microsoft-com:office:word" xmlns:v="urn:schemas-microsoft-com:vml" xmlns:o="urn:schemas-microsoft-com:office:office" xmlns:mv="urn:schemas-microsoft-com:mac:vml" xmlns:mo="http://schemas.microsoft.com/office/mac/office/2008/main" xmlns="" w="9525">
+                            <a14:hiddenLine xmlns="" xmlns:mo="http://schemas.microsoft.com/office/mac/office/2008/main" xmlns:mv="urn:schemas-microsoft-com:mac:vml" xmlns:o="urn:schemas-microsoft-com:office:office" xmlns:v="urn:schemas-microsoft-com:vml" xmlns:w10="urn:schemas-microsoft-com:office:word" xmlns:w="http://schemas.openxmlformats.org/wordprocessingml/2006/main" xmlns:a14="http://schemas.microsoft.com/office/drawing/2010/main" xmlns:w16cid="http://schemas.microsoft.com/office/word/2016/wordml/cid" xmlns:am3d="http://schemas.microsoft.com/office/drawing/2017/model3d" xmlns:aink="http://schemas.microsoft.com/office/drawing/2016/ink" xmlns:cx8="http://schemas.microsoft.com/office/drawing/2016/5/14/chartex" xmlns:cx7="http://schemas.microsoft.com/office/drawing/2016/5/13/chartex" xmlns:cx6="http://schemas.microsoft.com/office/drawing/2016/5/12/chartex" xmlns:cx5="http://schemas.microsoft.com/office/drawing/2016/5/11/chartex" xmlns:cx4="http://schemas.microsoft.com/office/drawing/2016/5/10/chartex" xmlns:cx3="http://schemas.microsoft.com/office/drawing/2016/5/9/chartex" xmlns:cx2="http://schemas.microsoft.com/office/drawing/2015/10/21/chartex" w="9525">
                               <a:solidFill>
                                 <a:srgbClr val="000000"/>
                               </a:solidFill>
@@ -18007,7 +18069,7 @@
                         </a:ln>
                         <a:extLst>
                           <a:ext uri="{91240B29-F687-4f45-9708-019B960494DF}">
-                            <a14:hiddenLine xmlns:cx2="http://schemas.microsoft.com/office/drawing/2015/10/21/chartex" xmlns:cx3="http://schemas.microsoft.com/office/drawing/2016/5/9/chartex" xmlns:cx4="http://schemas.microsoft.com/office/drawing/2016/5/10/chartex" xmlns:cx5="http://schemas.microsoft.com/office/drawing/2016/5/11/chartex" xmlns:cx6="http://schemas.microsoft.com/office/drawing/2016/5/12/chartex" xmlns:cx7="http://schemas.microsoft.com/office/drawing/2016/5/13/chartex" xmlns:cx8="http://schemas.microsoft.com/office/drawing/2016/5/14/chartex" xmlns:aink="http://schemas.microsoft.com/office/drawing/2016/ink" xmlns:am3d="http://schemas.microsoft.com/office/drawing/2017/model3d" xmlns:w16cid="http://schemas.microsoft.com/office/word/2016/wordml/cid" xmlns:a14="http://schemas.microsoft.com/office/drawing/2010/main" xmlns:w="http://schemas.openxmlformats.org/wordprocessingml/2006/main" xmlns:w10="urn:schemas-microsoft-com:office:word" xmlns:v="urn:schemas-microsoft-com:vml" xmlns:o="urn:schemas-microsoft-com:office:office" xmlns:mv="urn:schemas-microsoft-com:mac:vml" xmlns:mo="http://schemas.microsoft.com/office/mac/office/2008/main" xmlns="" w="9525">
+                            <a14:hiddenLine xmlns="" xmlns:mo="http://schemas.microsoft.com/office/mac/office/2008/main" xmlns:mv="urn:schemas-microsoft-com:mac:vml" xmlns:o="urn:schemas-microsoft-com:office:office" xmlns:v="urn:schemas-microsoft-com:vml" xmlns:w10="urn:schemas-microsoft-com:office:word" xmlns:w="http://schemas.openxmlformats.org/wordprocessingml/2006/main" xmlns:a14="http://schemas.microsoft.com/office/drawing/2010/main" xmlns:w16cid="http://schemas.microsoft.com/office/word/2016/wordml/cid" xmlns:am3d="http://schemas.microsoft.com/office/drawing/2017/model3d" xmlns:aink="http://schemas.microsoft.com/office/drawing/2016/ink" xmlns:cx8="http://schemas.microsoft.com/office/drawing/2016/5/14/chartex" xmlns:cx7="http://schemas.microsoft.com/office/drawing/2016/5/13/chartex" xmlns:cx6="http://schemas.microsoft.com/office/drawing/2016/5/12/chartex" xmlns:cx5="http://schemas.microsoft.com/office/drawing/2016/5/11/chartex" xmlns:cx4="http://schemas.microsoft.com/office/drawing/2016/5/10/chartex" xmlns:cx3="http://schemas.microsoft.com/office/drawing/2016/5/9/chartex" xmlns:cx2="http://schemas.microsoft.com/office/drawing/2015/10/21/chartex" w="9525">
                               <a:solidFill>
                                 <a:srgbClr val="000000"/>
                               </a:solidFill>
@@ -18033,7 +18095,7 @@
               </wp:anchor>
             </w:drawing>
           </mc:Choice>
-          <mc:Fallback xmlns:cx2="http://schemas.microsoft.com/office/drawing/2015/10/21/chartex" xmlns:cx3="http://schemas.microsoft.com/office/drawing/2016/5/9/chartex" xmlns:cx4="http://schemas.microsoft.com/office/drawing/2016/5/10/chartex" xmlns:cx5="http://schemas.microsoft.com/office/drawing/2016/5/11/chartex" xmlns:cx6="http://schemas.microsoft.com/office/drawing/2016/5/12/chartex" xmlns:cx7="http://schemas.microsoft.com/office/drawing/2016/5/13/chartex" xmlns:cx8="http://schemas.microsoft.com/office/drawing/2016/5/14/chartex" xmlns:aink="http://schemas.microsoft.com/office/drawing/2016/ink" xmlns:am3d="http://schemas.microsoft.com/office/drawing/2017/model3d" xmlns:w16cid="http://schemas.microsoft.com/office/word/2016/wordml/cid">
+          <mc:Fallback xmlns:w16cid="http://schemas.microsoft.com/office/word/2016/wordml/cid" xmlns:am3d="http://schemas.microsoft.com/office/drawing/2017/model3d" xmlns:aink="http://schemas.microsoft.com/office/drawing/2016/ink" xmlns:cx8="http://schemas.microsoft.com/office/drawing/2016/5/14/chartex" xmlns:cx7="http://schemas.microsoft.com/office/drawing/2016/5/13/chartex" xmlns:cx6="http://schemas.microsoft.com/office/drawing/2016/5/12/chartex" xmlns:cx5="http://schemas.microsoft.com/office/drawing/2016/5/11/chartex" xmlns:cx4="http://schemas.microsoft.com/office/drawing/2016/5/10/chartex" xmlns:cx3="http://schemas.microsoft.com/office/drawing/2016/5/9/chartex" xmlns:cx2="http://schemas.microsoft.com/office/drawing/2015/10/21/chartex">
             <w:pict>
               <v:rect w14:anchorId="2A445995" id="Rectangle 28" o:spid="_x0000_s1026" style="position:absolute;margin-left:-84.9pt;margin-top:746.2pt;width:565.2pt;height:41.75pt;z-index:251658246;visibility:visible;mso-wrap-style:square;mso-width-percent:0;mso-height-percent:0;mso-wrap-distance-left:9pt;mso-wrap-distance-top:0;mso-wrap-distance-right:9pt;mso-wrap-distance-bottom:0;mso-position-horizontal:absolute;mso-position-horizontal-relative:text;mso-position-vertical:absolute;mso-position-vertical-relative:page;mso-width-percent:0;mso-height-percent:0;mso-width-relative:page;mso-height-relative:page;v-text-anchor:top" o:gfxdata="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" stroked="f">
                 <v:textbox inset=",,,4.32pt"/>
@@ -18088,7 +18150,7 @@
                         </a:ln>
                         <a:extLst>
                           <a:ext uri="{91240B29-F687-4f45-9708-019B960494DF}">
-                            <a14:hiddenLine xmlns:cx2="http://schemas.microsoft.com/office/drawing/2015/10/21/chartex" xmlns:cx3="http://schemas.microsoft.com/office/drawing/2016/5/9/chartex" xmlns:cx4="http://schemas.microsoft.com/office/drawing/2016/5/10/chartex" xmlns:cx5="http://schemas.microsoft.com/office/drawing/2016/5/11/chartex" xmlns:cx6="http://schemas.microsoft.com/office/drawing/2016/5/12/chartex" xmlns:cx7="http://schemas.microsoft.com/office/drawing/2016/5/13/chartex" xmlns:cx8="http://schemas.microsoft.com/office/drawing/2016/5/14/chartex" xmlns:aink="http://schemas.microsoft.com/office/drawing/2016/ink" xmlns:am3d="http://schemas.microsoft.com/office/drawing/2017/model3d" xmlns:w16cid="http://schemas.microsoft.com/office/word/2016/wordml/cid" xmlns:a14="http://schemas.microsoft.com/office/drawing/2010/main" xmlns:w="http://schemas.openxmlformats.org/wordprocessingml/2006/main" xmlns:w10="urn:schemas-microsoft-com:office:word" xmlns:v="urn:schemas-microsoft-com:vml" xmlns:o="urn:schemas-microsoft-com:office:office" xmlns:mv="urn:schemas-microsoft-com:mac:vml" xmlns:mo="http://schemas.microsoft.com/office/mac/office/2008/main" xmlns="" w="9525">
+                            <a14:hiddenLine xmlns="" xmlns:mo="http://schemas.microsoft.com/office/mac/office/2008/main" xmlns:mv="urn:schemas-microsoft-com:mac:vml" xmlns:o="urn:schemas-microsoft-com:office:office" xmlns:v="urn:schemas-microsoft-com:vml" xmlns:w10="urn:schemas-microsoft-com:office:word" xmlns:w="http://schemas.openxmlformats.org/wordprocessingml/2006/main" xmlns:a14="http://schemas.microsoft.com/office/drawing/2010/main" xmlns:w16cid="http://schemas.microsoft.com/office/word/2016/wordml/cid" xmlns:am3d="http://schemas.microsoft.com/office/drawing/2017/model3d" xmlns:aink="http://schemas.microsoft.com/office/drawing/2016/ink" xmlns:cx8="http://schemas.microsoft.com/office/drawing/2016/5/14/chartex" xmlns:cx7="http://schemas.microsoft.com/office/drawing/2016/5/13/chartex" xmlns:cx6="http://schemas.microsoft.com/office/drawing/2016/5/12/chartex" xmlns:cx5="http://schemas.microsoft.com/office/drawing/2016/5/11/chartex" xmlns:cx4="http://schemas.microsoft.com/office/drawing/2016/5/10/chartex" xmlns:cx3="http://schemas.microsoft.com/office/drawing/2016/5/9/chartex" xmlns:cx2="http://schemas.microsoft.com/office/drawing/2015/10/21/chartex" w="9525">
                               <a:solidFill>
                                 <a:srgbClr val="000000"/>
                               </a:solidFill>
@@ -18106,9 +18168,6 @@
                               <w:pStyle w:val="Trademark"/>
                             </w:pPr>
                             <w:r>
-                              <w:rPr>
-                                <w:highlight w:val="yellow"/>
-                              </w:rPr>
                               <w:t>© 2019 NetApp, Inc. All rights reserved. No portions of this document may be reproduced without prior written consent of NetApp, Inc. Specifications are subject to change without notice. NetApp, the NetApp logo, xxx, and xxx are trademarks or registered trademarks of NetApp, Inc. in the United States and/or other countries. &lt;&lt;Insert third-party trademark notices here.&gt;&gt; All other brands or products are trademarks or registered trademarks of their respective holders and should be treated as such. TR-XXXXi-MMYR</w:t>
                             </w:r>
                           </w:p>
@@ -18131,7 +18190,11 @@
           </mc:Choice>
           <mc:Fallback>
             <w:pict>
-              <v:shape w14:anchorId="10629AAC" id="Text Box 29" o:spid="_x0000_s1029" type="#_x0000_t202" style="position:absolute;margin-left:83.05pt;margin-top:726pt;width:401.25pt;height:43.8pt;z-index:251658247;visibility:visible;mso-wrap-style:square;mso-width-percent:0;mso-height-percent:0;mso-wrap-distance-left:9pt;mso-wrap-distance-top:0;mso-wrap-distance-right:9pt;mso-wrap-distance-bottom:0;mso-position-horizontal:absolute;mso-position-horizontal-relative:text;mso-position-vertical:absolute;mso-position-vertical-relative:page;mso-width-percent:0;mso-height-percent:0;mso-width-relative:page;mso-height-relative:page;v-text-anchor:top" o:gfxdata="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" stroked="f">
+              <v:shapetype w14:anchorId="10629AAC" id="_x0000_t202" coordsize="21600,21600" o:spt="202" path="m,l,21600r21600,l21600,xe">
+                <v:stroke joinstyle="miter"/>
+                <v:path gradientshapeok="t" o:connecttype="rect"/>
+              </v:shapetype>
+              <v:shape id="Text Box 29" o:spid="_x0000_s1029" type="#_x0000_t202" style="position:absolute;margin-left:83.05pt;margin-top:726pt;width:401.25pt;height:43.8pt;z-index:251658247;visibility:visible;mso-wrap-style:square;mso-width-percent:0;mso-height-percent:0;mso-wrap-distance-left:9pt;mso-wrap-distance-top:0;mso-wrap-distance-right:9pt;mso-wrap-distance-bottom:0;mso-position-horizontal:absolute;mso-position-horizontal-relative:text;mso-position-vertical:absolute;mso-position-vertical-relative:page;mso-width-percent:0;mso-height-percent:0;mso-width-relative:page;mso-height-relative:page;v-text-anchor:top" o:gfxdata="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" stroked="f">
                 <v:textbox style="mso-fit-shape-to-text:t" inset=",,,4.32pt">
                   <w:txbxContent>
                     <w:p>
@@ -18139,9 +18202,6 @@
                         <w:pStyle w:val="Trademark"/>
                       </w:pPr>
                       <w:r>
-                        <w:rPr>
-                          <w:highlight w:val="yellow"/>
-                        </w:rPr>
                         <w:t>© 2019 NetApp, Inc. All rights reserved. No portions of this document may be reproduced without prior written consent of NetApp, Inc. Specifications are subject to change without notice. NetApp, the NetApp logo, xxx, and xxx are trademarks or registered trademarks of NetApp, Inc. in the United States and/or other countries. &lt;&lt;Insert third-party trademark notices here.&gt;&gt; All other brands or products are trademarks or registered trademarks of their respective holders and should be treated as such. TR-XXXXi-MMYR</w:t>
                       </w:r>
                     </w:p>
@@ -18255,7 +18315,7 @@
               <w:rStyle w:val="PageNumber"/>
               <w:noProof/>
             </w:rPr>
-            <w:t>20</w:t>
+            <w:t>2</w:t>
           </w:r>
           <w:r>
             <w:rPr>
@@ -22383,6 +22443,15 @@
 </file>
 
 <file path=customXml/item1.xml><?xml version="1.0" encoding="utf-8"?>
+<?mso-contentType ?>
+<FormTemplates xmlns="http://schemas.microsoft.com/sharepoint/v3/contenttype/forms">
+  <Display>DocumentLibraryForm</Display>
+  <Edit>DocumentLibraryForm</Edit>
+  <New>DocumentLibraryForm</New>
+</FormTemplates>
+</file>
+
+<file path=customXml/item2.xml><?xml version="1.0" encoding="utf-8"?>
 <ct:contentTypeSchema xmlns:ct="http://schemas.microsoft.com/office/2006/metadata/contentType" xmlns:ma="http://schemas.microsoft.com/office/2006/metadata/properties/metaAttributes" ct:_="" ma:_="" ma:contentTypeName="Document" ma:contentTypeID="0x010100DE2F42C90AD6FF40813D0D1157D0F0A5" ma:contentTypeVersion="1" ma:contentTypeDescription="Create a new document." ma:contentTypeScope="" ma:versionID="4d9bbe0155203d3df99a725eda6a3a0e">
   <xsd:schema xmlns:xsd="http://www.w3.org/2001/XMLSchema" xmlns:p="http://schemas.microsoft.com/office/2006/metadata/properties" xmlns:ns2="665a07bd-6d60-461f-8e91-dc28e99b16c8" targetNamespace="http://schemas.microsoft.com/office/2006/metadata/properties" ma:root="true" ma:fieldsID="b9fcdf1010ddf7c1d7ccba8668cafd50" ns2:_="">
     <xsd:import namespace="665a07bd-6d60-461f-8e91-dc28e99b16c8"/>
@@ -22442,15 +22511,6 @@
 </ct:contentTypeSchema>
 </file>
 
-<file path=customXml/item2.xml><?xml version="1.0" encoding="utf-8"?>
-<?mso-contentType ?>
-<FormTemplates xmlns="http://schemas.microsoft.com/sharepoint/v3/contenttype/forms">
-  <Display>DocumentLibraryForm</Display>
-  <Edit>DocumentLibraryForm</Edit>
-  <New>DocumentLibraryForm</New>
-</FormTemplates>
-</file>
-
 <file path=customXml/item3.xml><?xml version="1.0" encoding="utf-8"?>
 <p:properties xmlns:p="http://schemas.microsoft.com/office/2006/metadata/properties" xmlns:xsi="http://www.w3.org/2001/XMLSchema-instance">
   <documentManagement>
@@ -22464,6 +22524,14 @@
 </file>
 
 <file path=customXml/itemProps1.xml><?xml version="1.0" encoding="utf-8"?>
+<ds:datastoreItem xmlns:ds="http://schemas.openxmlformats.org/officeDocument/2006/customXml" ds:itemID="{93CE99CF-9248-40CD-8E58-4BF86C57C1A9}">
+  <ds:schemaRefs>
+    <ds:schemaRef ds:uri="http://schemas.microsoft.com/sharepoint/v3/contenttype/forms"/>
+  </ds:schemaRefs>
+</ds:datastoreItem>
+</file>
+
+<file path=customXml/itemProps2.xml><?xml version="1.0" encoding="utf-8"?>
 <ds:datastoreItem xmlns:ds="http://schemas.openxmlformats.org/officeDocument/2006/customXml" ds:itemID="{0FE50BAD-5AB9-4A59-B258-0B68FE3C1C1A}">
   <ds:schemaRefs>
     <ds:schemaRef ds:uri="http://schemas.microsoft.com/office/2006/metadata/contentType"/>
@@ -22480,14 +22548,6 @@
 </ds:datastoreItem>
 </file>
 
-<file path=customXml/itemProps2.xml><?xml version="1.0" encoding="utf-8"?>
-<ds:datastoreItem xmlns:ds="http://schemas.openxmlformats.org/officeDocument/2006/customXml" ds:itemID="{93CE99CF-9248-40CD-8E58-4BF86C57C1A9}">
-  <ds:schemaRefs>
-    <ds:schemaRef ds:uri="http://schemas.microsoft.com/sharepoint/v3/contenttype/forms"/>
-  </ds:schemaRefs>
-</ds:datastoreItem>
-</file>
-
 <file path=customXml/itemProps3.xml><?xml version="1.0" encoding="utf-8"?>
 <ds:datastoreItem xmlns:ds="http://schemas.openxmlformats.org/officeDocument/2006/customXml" ds:itemID="{45887E2D-99BC-4377-921B-A28AD82E7B0A}">
   <ds:schemaRefs>
@@ -22498,7 +22558,7 @@
 </file>
 
 <file path=customXml/itemProps4.xml><?xml version="1.0" encoding="utf-8"?>
-<ds:datastoreItem xmlns:ds="http://schemas.openxmlformats.org/officeDocument/2006/customXml" ds:itemID="{BBB6B087-3FB3-455D-8E0A-F1F252128A4E}">
+<ds:datastoreItem xmlns:ds="http://schemas.openxmlformats.org/officeDocument/2006/customXml" ds:itemID="{B9D77264-0D3F-4EAA-90E5-1AA3452FF985}">
   <ds:schemaRefs>
     <ds:schemaRef ds:uri="http://schemas.openxmlformats.org/officeDocument/2006/bibliography"/>
   </ds:schemaRefs>

</xml_diff>